<commit_message>
final versions of python files and report
</commit_message>
<xml_diff>
--- a/ca4_report.docx
+++ b/ca4_report.docx
@@ -12,96 +12,353 @@
         <w:rPr>
           <w:lang w:val="en-IE"/>
         </w:rPr>
-        <w:t>By creating a dictionary</w:t>
-      </w:r>
-      <w:r>
-        <w:rPr>
-          <w:lang w:val="en-IE"/>
-        </w:rPr>
-        <w:t xml:space="preserve"> of authors that appear in the log file we can see that Thomas has made the most transactions. It is difficult to say with this limited information but it is hinted that he is a valuable employee.</w:t>
-      </w:r>
-      <w:r>
-        <w:rPr>
-          <w:lang w:val="en-IE"/>
-        </w:rPr>
-        <w:t xml:space="preserve"> Dave, Nicky and </w:t>
-      </w:r>
-      <w:proofErr w:type="spellStart"/>
-      <w:r>
-        <w:rPr>
-          <w:lang w:val="en-IE"/>
-        </w:rPr>
-        <w:t>Ajon</w:t>
-      </w:r>
-      <w:proofErr w:type="spellEnd"/>
-      <w:r>
-        <w:rPr>
-          <w:lang w:val="en-IE"/>
-        </w:rPr>
-        <w:t xml:space="preserve"> are at the other end of the scale on 2, 5 and 9 commitments each over the full period. Their productivity should be by whatever means necessary to keep up with Thomas.</w:t>
-      </w:r>
-    </w:p>
-    <w:p>
-      <w:pPr>
-        <w:rPr>
-          <w:lang w:val="en-IE"/>
-        </w:rPr>
-      </w:pPr>
-    </w:p>
-    <w:p>
-      <w:pPr>
-        <w:rPr>
-          <w:lang w:val="en-IE"/>
-        </w:rPr>
-      </w:pPr>
-      <w:r>
-        <w:rPr>
-          <w:lang w:val="en-IE"/>
-        </w:rPr>
-        <w:t>We can see from the ‘</w:t>
-      </w:r>
-      <w:proofErr w:type="spellStart"/>
-      <w:r>
-        <w:rPr>
-          <w:lang w:val="en-IE"/>
-        </w:rPr>
-        <w:t>get_busy_day</w:t>
-      </w:r>
-      <w:proofErr w:type="spellEnd"/>
-      <w:r>
-        <w:rPr>
-          <w:lang w:val="en-IE"/>
-        </w:rPr>
-        <w:t xml:space="preserve">’ function that the busiest day of the week </w:t>
-      </w:r>
-      <w:r>
-        <w:rPr>
-          <w:lang w:val="en-IE"/>
-        </w:rPr>
-        <w:t>Thursday i.e. this is the day that most of the commits are made. Not seeing Saturday or Sunday in the dictionary also shows us that nobody in the company works on the weekends.</w:t>
-      </w:r>
-      <w:r>
-        <w:rPr>
-          <w:lang w:val="en-IE"/>
-        </w:rPr>
-        <w:t xml:space="preserve"> As can be expected Monday’s are the least productive day of the week. This could be addressed in the company’s business needs.</w:t>
-      </w:r>
-    </w:p>
-    <w:p>
-      <w:pPr>
-        <w:rPr>
-          <w:lang w:val="en-IE"/>
-        </w:rPr>
-      </w:pPr>
-    </w:p>
-    <w:p>
-      <w:pPr>
-        <w:rPr>
-          <w:lang w:val="en-IE"/>
-        </w:rPr>
-      </w:pPr>
+        <w:t>Name: Paul Coleman</w:t>
+      </w:r>
+    </w:p>
+    <w:p>
+      <w:pPr>
+        <w:rPr>
+          <w:lang w:val="en-IE"/>
+        </w:rPr>
+      </w:pPr>
+      <w:r>
+        <w:rPr>
+          <w:lang w:val="en-IE"/>
+        </w:rPr>
+        <w:t>Student Number: 10355197</w:t>
+      </w:r>
+    </w:p>
+    <w:p>
+      <w:pPr>
+        <w:rPr>
+          <w:lang w:val="en-IE"/>
+        </w:rPr>
+      </w:pPr>
+    </w:p>
+    <w:p>
+      <w:pPr>
+        <w:rPr>
+          <w:lang w:val="en-IE"/>
+        </w:rPr>
+      </w:pPr>
+      <w:r>
+        <w:rPr>
+          <w:lang w:val="en-IE"/>
+        </w:rPr>
+        <w:t>CA4</w:t>
+      </w:r>
+    </w:p>
+    <w:p>
+      <w:pPr>
+        <w:rPr>
+          <w:lang w:val="en-IE"/>
+        </w:rPr>
+      </w:pPr>
+    </w:p>
+    <w:p>
+      <w:pPr>
+        <w:rPr>
+          <w:lang w:val="en-IE"/>
+        </w:rPr>
+      </w:pPr>
+      <w:r>
+        <w:rPr>
+          <w:lang w:val="en-IE"/>
+        </w:rPr>
+        <w:t xml:space="preserve">By creating a </w:t>
+      </w:r>
       <w:bookmarkStart w:id="0" w:name="_GoBack"/>
       <w:bookmarkEnd w:id="0"/>
+      <w:r>
+        <w:rPr>
+          <w:lang w:val="en-IE"/>
+        </w:rPr>
+        <w:t>dictionary</w:t>
+      </w:r>
+      <w:r>
+        <w:rPr>
+          <w:lang w:val="en-IE"/>
+        </w:rPr>
+        <w:t xml:space="preserve"> of authors that appear in the log file we can see that Thomas has made the most transactions. It is difficult to say with this limited informati</w:t>
+      </w:r>
+      <w:r>
+        <w:rPr>
+          <w:lang w:val="en-IE"/>
+        </w:rPr>
+        <w:t>on but it is hinted that he is one of the most</w:t>
+      </w:r>
+      <w:r>
+        <w:rPr>
+          <w:lang w:val="en-IE"/>
+        </w:rPr>
+        <w:t xml:space="preserve"> valuable employee</w:t>
+      </w:r>
+      <w:r>
+        <w:rPr>
+          <w:lang w:val="en-IE"/>
+        </w:rPr>
+        <w:t>s</w:t>
+      </w:r>
+      <w:r>
+        <w:rPr>
+          <w:lang w:val="en-IE"/>
+        </w:rPr>
+        <w:t>.</w:t>
+      </w:r>
+      <w:r>
+        <w:rPr>
+          <w:lang w:val="en-IE"/>
+        </w:rPr>
+        <w:t xml:space="preserve"> Dave, Nicky and </w:t>
+      </w:r>
+      <w:proofErr w:type="spellStart"/>
+      <w:r>
+        <w:rPr>
+          <w:lang w:val="en-IE"/>
+        </w:rPr>
+        <w:t>Ajon</w:t>
+      </w:r>
+      <w:proofErr w:type="spellEnd"/>
+      <w:r>
+        <w:rPr>
+          <w:lang w:val="en-IE"/>
+        </w:rPr>
+        <w:t xml:space="preserve"> are at the other end of the scale on 2, 5 and 9 commitments each over the full period</w:t>
+      </w:r>
+      <w:r>
+        <w:rPr>
+          <w:lang w:val="en-IE"/>
+        </w:rPr>
+        <w:t>, respectively</w:t>
+      </w:r>
+      <w:r>
+        <w:rPr>
+          <w:lang w:val="en-IE"/>
+        </w:rPr>
+        <w:t xml:space="preserve">. Their productivity should be </w:t>
+      </w:r>
+      <w:r>
+        <w:rPr>
+          <w:lang w:val="en-IE"/>
+        </w:rPr>
+        <w:t xml:space="preserve">increased </w:t>
+      </w:r>
+      <w:r>
+        <w:rPr>
+          <w:lang w:val="en-IE"/>
+        </w:rPr>
+        <w:t>by whatever means necessary to keep up with Thomas.</w:t>
+      </w:r>
+    </w:p>
+    <w:p>
+      <w:pPr>
+        <w:rPr>
+          <w:lang w:val="en-IE"/>
+        </w:rPr>
+      </w:pPr>
+    </w:p>
+    <w:p>
+      <w:pPr>
+        <w:rPr>
+          <w:lang w:val="en-IE"/>
+        </w:rPr>
+      </w:pPr>
+      <w:r>
+        <w:rPr>
+          <w:lang w:val="en-IE"/>
+        </w:rPr>
+        <w:t>We can see from the ‘</w:t>
+      </w:r>
+      <w:proofErr w:type="spellStart"/>
+      <w:r>
+        <w:rPr>
+          <w:lang w:val="en-IE"/>
+        </w:rPr>
+        <w:t>get_busy_day</w:t>
+      </w:r>
+      <w:proofErr w:type="spellEnd"/>
+      <w:r>
+        <w:rPr>
+          <w:lang w:val="en-IE"/>
+        </w:rPr>
+        <w:t xml:space="preserve">’ function that the busiest day of the week </w:t>
+      </w:r>
+      <w:r>
+        <w:rPr>
+          <w:lang w:val="en-IE"/>
+        </w:rPr>
+        <w:t xml:space="preserve">is </w:t>
+      </w:r>
+      <w:r>
+        <w:rPr>
+          <w:lang w:val="en-IE"/>
+        </w:rPr>
+        <w:t>Thursday i.e. this is the day that most of the commits are made. Not seeing Saturday or Sunday in the dictionary also shows us that nobody in the company works on the weekends.</w:t>
+      </w:r>
+      <w:r>
+        <w:rPr>
+          <w:lang w:val="en-IE"/>
+        </w:rPr>
+        <w:t xml:space="preserve"> As can be expected Monday’s are the least productive day of the week. This could be addressed in the company’s business needs.</w:t>
+      </w:r>
+    </w:p>
+    <w:p>
+      <w:pPr>
+        <w:rPr>
+          <w:lang w:val="en-IE"/>
+        </w:rPr>
+      </w:pPr>
+    </w:p>
+    <w:p>
+      <w:pPr>
+        <w:rPr>
+          <w:lang w:val="en-IE"/>
+        </w:rPr>
+      </w:pPr>
+      <w:r>
+        <w:rPr>
+          <w:lang w:val="en-IE"/>
+        </w:rPr>
+        <w:t>The ‘</w:t>
+      </w:r>
+      <w:proofErr w:type="spellStart"/>
+      <w:r>
+        <w:rPr>
+          <w:lang w:val="en-IE"/>
+        </w:rPr>
+        <w:t>get_busy_month</w:t>
+      </w:r>
+      <w:proofErr w:type="spellEnd"/>
+      <w:r>
+        <w:rPr>
+          <w:lang w:val="en-IE"/>
+        </w:rPr>
+        <w:t xml:space="preserve">’ function is executed </w:t>
+      </w:r>
+      <w:r>
+        <w:rPr>
+          <w:lang w:val="en-IE"/>
+        </w:rPr>
+        <w:t>similarly to ‘</w:t>
+      </w:r>
+      <w:proofErr w:type="spellStart"/>
+      <w:r>
+        <w:rPr>
+          <w:lang w:val="en-IE"/>
+        </w:rPr>
+        <w:t>get_busy_day</w:t>
+      </w:r>
+      <w:proofErr w:type="spellEnd"/>
+      <w:r>
+        <w:rPr>
+          <w:lang w:val="en-IE"/>
+        </w:rPr>
+        <w:t xml:space="preserve">’. It is however important for a business to know what times of year are their busiest and quietest as it will have an impact on resourcing, </w:t>
+      </w:r>
+      <w:proofErr w:type="spellStart"/>
+      <w:r>
+        <w:rPr>
+          <w:lang w:val="en-IE"/>
+        </w:rPr>
+        <w:t>cashflow</w:t>
+      </w:r>
+      <w:proofErr w:type="spellEnd"/>
+      <w:r>
+        <w:rPr>
+          <w:lang w:val="en-IE"/>
+        </w:rPr>
+        <w:t xml:space="preserve"> etc. We can see that </w:t>
+      </w:r>
+      <w:r>
+        <w:rPr>
+          <w:lang w:val="en-IE"/>
+        </w:rPr>
+        <w:t>the July is the busiest time of year which quietens down leading into September. The number of commitments then shoots up again leading into Christmas.</w:t>
+      </w:r>
+    </w:p>
+    <w:p>
+      <w:pPr>
+        <w:rPr>
+          <w:lang w:val="en-IE"/>
+        </w:rPr>
+      </w:pPr>
+    </w:p>
+    <w:p>
+      <w:pPr>
+        <w:rPr>
+          <w:lang w:val="en-IE"/>
+        </w:rPr>
+      </w:pPr>
+      <w:r>
+        <w:rPr>
+          <w:lang w:val="en-IE"/>
+        </w:rPr>
+        <w:t xml:space="preserve">Note: As you can see from the code, a few </w:t>
+      </w:r>
+      <w:r>
+        <w:rPr>
+          <w:lang w:val="en-IE"/>
+        </w:rPr>
+        <w:t>additional</w:t>
+      </w:r>
+      <w:r>
+        <w:rPr>
+          <w:lang w:val="en-IE"/>
+        </w:rPr>
+        <w:t xml:space="preserve"> functions were attempted, but now hashed out. </w:t>
+      </w:r>
+      <w:r>
+        <w:rPr>
+          <w:lang w:val="en-IE"/>
+        </w:rPr>
+        <w:t xml:space="preserve">Due to time constraints </w:t>
+      </w:r>
+      <w:r>
+        <w:rPr>
+          <w:lang w:val="en-IE"/>
+        </w:rPr>
+        <w:t xml:space="preserve">these functions </w:t>
+      </w:r>
+      <w:r>
+        <w:rPr>
+          <w:lang w:val="en-IE"/>
+        </w:rPr>
+        <w:t xml:space="preserve">were not fully completed but could be implemented at a later to indicate </w:t>
+      </w:r>
+      <w:r>
+        <w:rPr>
+          <w:lang w:val="en-IE"/>
+        </w:rPr>
+        <w:t>how many of the staff worked unsociable hours and how many files each staff member committed in total.</w:t>
+      </w:r>
+    </w:p>
+    <w:p>
+      <w:pPr>
+        <w:rPr>
+          <w:lang w:val="en-IE"/>
+        </w:rPr>
+      </w:pPr>
+    </w:p>
+    <w:p>
+      <w:pPr>
+        <w:rPr>
+          <w:lang w:val="en-IE"/>
+        </w:rPr>
+      </w:pPr>
+    </w:p>
+    <w:p>
+      <w:pPr>
+        <w:rPr>
+          <w:lang w:val="en-IE"/>
+        </w:rPr>
+      </w:pPr>
+    </w:p>
+    <w:p>
+      <w:pPr>
+        <w:rPr>
+          <w:lang w:val="en-IE"/>
+        </w:rPr>
+      </w:pPr>
     </w:p>
     <w:sectPr>
       <w:pgSz w:w="11900" w:h="16840"/>

</xml_diff>